<commit_message>
Grant no. fixed by Dr. Wang
</commit_message>
<xml_diff>
--- a/EMBC17/Paper.docx
+++ b/EMBC17/Paper.docx
@@ -22,7 +22,7 @@
     </w:p>
     <w:p>
       <w:pPr>
-        <w:pStyle w:val="a3"/>
+        <w:pStyle w:val="Title"/>
         <w:framePr w:wrap="notBeside"/>
       </w:pPr>
       <w:proofErr w:type="spellStart"/>
@@ -223,7 +223,7 @@
     </w:p>
     <w:p>
       <w:pPr>
-        <w:pStyle w:val="1"/>
+        <w:pStyle w:val="Heading1"/>
         <w:spacing w:before="120" w:after="120"/>
       </w:pPr>
       <w:r>
@@ -239,7 +239,7 @@
     </w:p>
     <w:p>
       <w:pPr>
-        <w:pStyle w:val="ab"/>
+        <w:pStyle w:val="BodyText"/>
       </w:pPr>
       <w:r>
         <w:t>Many of the scientific discussions and studies in biomedical and healthcare domains address tasks whose end goal is to prevent death or diseases</w:t>
@@ -358,7 +358,7 @@
     </w:p>
     <w:p>
       <w:pPr>
-        <w:pStyle w:val="ab"/>
+        <w:pStyle w:val="BodyText"/>
       </w:pPr>
       <w:r>
         <w:t>Multi</w:t>
@@ -666,7 +666,7 @@
     </w:p>
     <w:p>
       <w:pPr>
-        <w:pStyle w:val="ab"/>
+        <w:pStyle w:val="BodyText"/>
       </w:pPr>
       <w:r>
         <w:t xml:space="preserve">Despite the importance of the subject, only a handful of </w:t>
@@ -743,7 +743,7 @@
     </w:p>
     <w:p>
       <w:pPr>
-        <w:pStyle w:val="ab"/>
+        <w:pStyle w:val="BodyText"/>
       </w:pPr>
       <w:r>
         <w:t xml:space="preserve">In this study, we present an exploratory analysis that is well positioned in a fifth group, by building upon both the third and the fourth </w:t>
@@ -808,7 +808,16 @@
         <w:t xml:space="preserve">event </w:t>
       </w:r>
       <w:r>
-        <w:t xml:space="preserve">chains efficiently. The rest of the paper is organized as follows. In section II we detail the data format as well as the challenges that we face when dealing with it. Then we </w:t>
+        <w:t xml:space="preserve">chains efficiently. The rest of the paper is organized </w:t>
+      </w:r>
+      <w:bookmarkStart w:id="0" w:name="_GoBack"/>
+      <w:bookmarkEnd w:id="0"/>
+      <w:r>
+        <w:t xml:space="preserve">as follows. In section II we detail the data format as well as the </w:t>
+      </w:r>
+      <w:r>
+        <w:lastRenderedPageBreak/>
+        <w:t xml:space="preserve">challenges that we face when dealing with it. Then we </w:t>
       </w:r>
       <w:r>
         <w:t>describe</w:t>
@@ -826,11 +835,7 @@
         <w:t xml:space="preserve">proposed </w:t>
       </w:r>
       <w:r>
-        <w:t xml:space="preserve">deep model in the same section and our motivation to resort to deep learning. </w:t>
-      </w:r>
-      <w:r>
-        <w:lastRenderedPageBreak/>
-        <w:t xml:space="preserve">Next, in section III, we compare </w:t>
+        <w:t xml:space="preserve">deep model in the same section and our motivation to resort to deep learning. Next, in section III, we compare </w:t>
       </w:r>
       <w:r>
         <w:t xml:space="preserve">the accuracy of each model when applied to a large dataset </w:t>
@@ -853,12 +858,12 @@
     </w:p>
     <w:p>
       <w:pPr>
-        <w:pStyle w:val="ab"/>
+        <w:pStyle w:val="BodyText"/>
       </w:pPr>
     </w:p>
     <w:p>
       <w:pPr>
-        <w:pStyle w:val="1"/>
+        <w:pStyle w:val="Heading1"/>
         <w:spacing w:before="120" w:after="120"/>
       </w:pPr>
       <w:r>
@@ -867,7 +872,7 @@
     </w:p>
     <w:p>
       <w:pPr>
-        <w:pStyle w:val="2"/>
+        <w:pStyle w:val="Heading2"/>
         <w:keepLines/>
         <w:tabs>
           <w:tab w:val="num" w:pos="360"/>
@@ -882,7 +887,7 @@
     </w:p>
     <w:p>
       <w:pPr>
-        <w:pStyle w:val="ab"/>
+        <w:pStyle w:val="BodyText"/>
       </w:pPr>
       <w:r>
         <w:t xml:space="preserve">Civil registration systems collect death information from deceased persons in form of death certificates, based on a standard format that is designed by the World Health Organization (WHO) </w:t>
@@ -992,7 +997,7 @@
     </w:p>
     <w:p>
       <w:pPr>
-        <w:pStyle w:val="ab"/>
+        <w:pStyle w:val="BodyText"/>
       </w:pPr>
       <w:r>
         <w:t xml:space="preserve">We used </w:t>
@@ -1111,7 +1116,7 @@
     </w:p>
     <w:p>
       <w:pPr>
-        <w:pStyle w:val="2"/>
+        <w:pStyle w:val="Heading2"/>
         <w:keepLines/>
         <w:tabs>
           <w:tab w:val="num" w:pos="360"/>
@@ -1129,12 +1134,12 @@
     </w:p>
     <w:p>
       <w:pPr>
-        <w:pStyle w:val="ab"/>
+        <w:pStyle w:val="BodyText"/>
       </w:pPr>
       <w:r>
         <w:rPr>
           <w:noProof/>
-          <w:lang w:eastAsia="zh-CN"/>
+          <w:lang w:eastAsia="zh-TW"/>
         </w:rPr>
         <mc:AlternateContent>
           <mc:Choice Requires="wps">
@@ -1184,7 +1189,7 @@
                             <w:pPr>
                               <w:pStyle w:val="figurecaption"/>
                             </w:pPr>
-                            <w:bookmarkStart w:id="0" w:name="_Ref474952889"/>
+                            <w:bookmarkStart w:id="1" w:name="_Ref474952889"/>
                             <w:r>
                               <w:t>An</w:t>
                             </w:r>
@@ -1207,7 +1212,7 @@
                               <w:fldChar w:fldCharType="end"/>
                             </w:r>
                           </w:p>
-                          <w:bookmarkEnd w:id="0"/>
+                          <w:bookmarkEnd w:id="1"/>
                           <w:p>
                             <w:pPr>
                               <w:pStyle w:val="figurecaption"/>
@@ -1219,7 +1224,7 @@
                             </w:pPr>
                             <w:r>
                               <w:rPr>
-                                <w:lang w:eastAsia="zh-CN"/>
+                                <w:lang w:eastAsia="zh-TW"/>
                               </w:rPr>
                               <w:drawing>
                                 <wp:inline distT="0" distB="0" distL="0" distR="0" wp14:anchorId="2E67D35D" wp14:editId="74478F6C">
@@ -1347,7 +1352,7 @@
                                     <pic:cNvPicPr/>
                                   </pic:nvPicPr>
                                   <pic:blipFill>
-                                    <a:blip r:embed="rId8">
+                                    <a:blip r:embed="rId9">
                                       <a:extLst>
                                         <a:ext uri="{28A0092B-C50C-407E-A947-70E740481C1C}">
                                           <a14:useLocalDpi xmlns:a14="http://schemas.microsoft.com/office/drawing/2010/main" val="0"/>
@@ -1401,10 +1406,7 @@
         <w:t xml:space="preserve">-gram is a </w:t>
       </w:r>
       <w:r>
-        <w:t xml:space="preserve">defined as an n-tuple consisting </w:t>
-      </w:r>
-      <w:r>
-        <w:t xml:space="preserve">of </w:t>
+        <w:t xml:space="preserve">defined as an n-tuple consisting of </w:t>
       </w:r>
       <w:r>
         <w:rPr>
@@ -1604,7 +1606,10 @@
         <w:t>-gram features and bi-</w:t>
       </w:r>
       <w:r>
-        <w:t xml:space="preserve">gram features. Despite the fact that higher order n-grams (e.g. tri-grams) can provide more expressiveness and capture more context from the data, they make the models prone to overfitting due to an exponential increase in the number of possible features, which also makes training the resulting model computationally infeasible, therefore, in this study, we only included </w:t>
+        <w:t xml:space="preserve">gram features. Despite the fact that higher order n-grams (e.g. tri-grams) can provide more expressiveness and capture more context from the data, they make the models prone to overfitting due to an </w:t>
+      </w:r>
+      <w:r>
+        <w:t xml:space="preserve">exponential increase in the number of possible features, which also makes training the resulting model computationally infeasible, therefore, in this study, we only included </w:t>
       </w:r>
       <w:proofErr w:type="spellStart"/>
       <w:r>
@@ -1617,7 +1622,7 @@
     </w:p>
     <w:p>
       <w:pPr>
-        <w:pStyle w:val="ab"/>
+        <w:pStyle w:val="BodyText"/>
       </w:pPr>
       <w:r>
         <w:t>Once the n-gram features derived, we used random forest (RF) to train over the extremely large and sparse matrix of features. RF is an efficient model for dealing with sparse features, however, it does not properly scale up to fit the size of NCHS datasets</w:t>
@@ -1678,7 +1683,7 @@
     </w:p>
     <w:p>
       <w:pPr>
-        <w:pStyle w:val="2"/>
+        <w:pStyle w:val="Heading2"/>
         <w:keepLines/>
         <w:autoSpaceDE/>
         <w:autoSpaceDN/>
@@ -1692,12 +1697,12 @@
     </w:p>
     <w:p>
       <w:pPr>
-        <w:pStyle w:val="ab"/>
+        <w:pStyle w:val="BodyText"/>
       </w:pPr>
       <w:r>
         <w:rPr>
           <w:noProof/>
-          <w:lang w:eastAsia="zh-CN"/>
+          <w:lang w:eastAsia="zh-TW"/>
         </w:rPr>
         <mc:AlternateContent>
           <mc:Choice Requires="wps">
@@ -1767,7 +1772,7 @@
                             <w:r>
                               <w:rPr>
                                 <w:noProof/>
-                                <w:lang w:eastAsia="zh-CN"/>
+                                <w:lang w:eastAsia="zh-TW"/>
                               </w:rPr>
                               <w:drawing>
                                 <wp:inline distT="0" distB="0" distL="0" distR="0" wp14:anchorId="6EB4364E" wp14:editId="12944EEA">
@@ -1787,7 +1792,7 @@
                                           </pic:cNvPicPr>
                                         </pic:nvPicPr>
                                         <pic:blipFill>
-                                          <a:blip r:embed="rId9">
+                                          <a:blip r:embed="rId10">
                                             <a:extLst>
                                               <a:ext uri="{28A0092B-C50C-407E-A947-70E740481C1C}">
                                                 <a14:useLocalDpi xmlns:a14="http://schemas.microsoft.com/office/drawing/2010/main" val="0"/>
@@ -1871,7 +1876,7 @@
                                     </pic:cNvPicPr>
                                   </pic:nvPicPr>
                                   <pic:blipFill>
-                                    <a:blip r:embed="rId9">
+                                    <a:blip r:embed="rId11">
                                       <a:extLst>
                                         <a:ext uri="{28A0092B-C50C-407E-A947-70E740481C1C}">
                                           <a14:useLocalDpi xmlns:a14="http://schemas.microsoft.com/office/drawing/2010/main" val="0"/>
@@ -2080,7 +2085,11 @@
         <w:fldChar w:fldCharType="end"/>
       </w:r>
       <w:r>
-        <w:t xml:space="preserve"> are an important class of deep architectures that are able to capture the temporal dynamics </w:t>
+        <w:t xml:space="preserve"> are an </w:t>
+      </w:r>
+      <w:r>
+        <w:lastRenderedPageBreak/>
+        <w:t xml:space="preserve">important class of deep architectures that are able to capture the temporal dynamics </w:t>
       </w:r>
       <w:r>
         <w:t xml:space="preserve">of </w:t>
@@ -2098,11 +2107,7 @@
         <w:t xml:space="preserve">proved to outperform </w:t>
       </w:r>
       <w:r>
-        <w:t xml:space="preserve">surprisingly well in many </w:t>
-      </w:r>
-      <w:r>
-        <w:lastRenderedPageBreak/>
-        <w:t xml:space="preserve">traditional sequence learning algorithms, such as the hidden Markov models (HMMs) and conditional random fields (CRF), in supervised settings where significant amount of labeled data is available. As </w:t>
+        <w:t xml:space="preserve">surprisingly well in many traditional sequence learning algorithms, such as the hidden Markov models (HMMs) and conditional random fields (CRF), in supervised settings where significant amount of labeled data is available. As </w:t>
       </w:r>
       <w:r>
         <w:t xml:space="preserve">such, </w:t>
@@ -2146,7 +2151,7 @@
     </w:p>
     <w:p>
       <w:pPr>
-        <w:pStyle w:val="ab"/>
+        <w:pStyle w:val="BodyText"/>
       </w:pPr>
       <w:r>
         <w:t>Figure 2 depicts</w:t>
@@ -2163,7 +2168,7 @@
     </w:p>
     <w:p>
       <w:pPr>
-        <w:pStyle w:val="ab"/>
+        <w:pStyle w:val="BodyText"/>
       </w:pPr>
       <w:r>
         <w:t xml:space="preserve">Figure 3 shows the block diagram of </w:t>
@@ -2212,7 +2217,10 @@
       </w:r>
       <w:proofErr w:type="spellEnd"/>
       <w:r>
-        <w:t xml:space="preserve">, we divided each code into three parts, the group letter, the major code and the etiology and used one-hot coding to represent each part and concatenated the resulting binary codes into a long binary. That way the integrity of the codes </w:t>
+        <w:t xml:space="preserve">, we divided each code into three parts, the group letter, the major code and the etiology and used one-hot coding to represent each part and concatenated the resulting binary codes into a long binary. </w:t>
+      </w:r>
+      <w:r>
+        <w:t xml:space="preserve">That way the integrity of the codes </w:t>
       </w:r>
       <w:r>
         <w:t>is</w:t>
@@ -2223,13 +2231,13 @@
     </w:p>
     <w:p>
       <w:pPr>
-        <w:pStyle w:val="1"/>
+        <w:pStyle w:val="Heading1"/>
       </w:pPr>
       <w:r>
         <w:rPr>
           <w:smallCaps w:val="0"/>
           <w:noProof/>
-          <w:lang w:eastAsia="zh-CN"/>
+          <w:lang w:eastAsia="zh-TW"/>
         </w:rPr>
         <mc:AlternateContent>
           <mc:Choice Requires="wps">
@@ -2302,7 +2310,7 @@
                             </w:pPr>
                             <w:r>
                               <w:rPr>
-                                <w:lang w:eastAsia="zh-CN"/>
+                                <w:lang w:eastAsia="zh-TW"/>
                               </w:rPr>
                               <w:drawing>
                                 <wp:inline distT="0" distB="0" distL="0" distR="0" wp14:anchorId="5EA43528" wp14:editId="7DBC5A1E">
@@ -2322,7 +2330,7 @@
                                           </pic:cNvPicPr>
                                         </pic:nvPicPr>
                                         <pic:blipFill>
-                                          <a:blip r:embed="rId10">
+                                          <a:blip r:embed="rId12">
                                             <a:extLst>
                                               <a:ext uri="{28A0092B-C50C-407E-A947-70E740481C1C}">
                                                 <a14:useLocalDpi xmlns:a14="http://schemas.microsoft.com/office/drawing/2010/main" val="0"/>
@@ -2415,7 +2423,7 @@
                                     </pic:cNvPicPr>
                                   </pic:nvPicPr>
                                   <pic:blipFill>
-                                    <a:blip r:embed="rId10">
+                                    <a:blip r:embed="rId13">
                                       <a:extLst>
                                         <a:ext uri="{28A0092B-C50C-407E-A947-70E740481C1C}">
                                           <a14:useLocalDpi xmlns:a14="http://schemas.microsoft.com/office/drawing/2010/main" val="0"/>
@@ -2461,7 +2469,7 @@
     </w:p>
     <w:p>
       <w:pPr>
-        <w:pStyle w:val="ab"/>
+        <w:pStyle w:val="BodyText"/>
       </w:pPr>
       <w:r>
         <w:t>We trained three baseline methods which differ from each other by the pool of the n-gram features.</w:t>
@@ -2528,7 +2536,7 @@
     </w:p>
     <w:p>
       <w:pPr>
-        <w:pStyle w:val="ab"/>
+        <w:pStyle w:val="BodyText"/>
       </w:pPr>
       <w:r>
         <w:t xml:space="preserve">We evaluated the </w:t>
@@ -2628,7 +2636,7 @@
     </w:p>
     <w:p>
       <w:pPr>
-        <w:pStyle w:val="ab"/>
+        <w:pStyle w:val="BodyText"/>
       </w:pPr>
       <w:r>
         <w:t xml:space="preserve">One important caveat of deep pipelines is the lack of interpretability. As opposed to many classical models such decision trees, deep models do not generate understandable rules that human can utilize to generalize the concept. </w:t>
@@ -2741,7 +2749,7 @@
     </w:p>
     <w:tbl>
       <w:tblPr>
-        <w:tblStyle w:val="ad"/>
+        <w:tblStyle w:val="TableGrid"/>
         <w:tblW w:w="0" w:type="auto"/>
         <w:tblLook w:val="04A0" w:firstRow="1" w:lastRow="0" w:firstColumn="1" w:lastColumn="0" w:noHBand="0" w:noVBand="1"/>
       </w:tblPr>
@@ -2908,6 +2916,7 @@
               <w:pStyle w:val="tablecolhead"/>
             </w:pPr>
             <w:r>
+              <w:lastRenderedPageBreak/>
               <w:t>ACC</w:t>
             </w:r>
           </w:p>
@@ -3015,7 +3024,7 @@
     </w:p>
     <w:p>
       <w:pPr>
-        <w:pStyle w:val="ab"/>
+        <w:pStyle w:val="BodyText"/>
       </w:pPr>
       <w:r>
         <w:t xml:space="preserve">a 2D plane. Our understanding is that </w:t>
@@ -3056,7 +3065,7 @@
     </w:p>
     <w:p>
       <w:pPr>
-        <w:pStyle w:val="1"/>
+        <w:pStyle w:val="Heading1"/>
       </w:pPr>
       <w:r>
         <w:t>Conclusion</w:t>
@@ -3138,7 +3147,10 @@
         <w:pStyle w:val="Text"/>
       </w:pPr>
       <w:r>
-        <w:t>The authors would like to thank Paula A. Braun for her contribution to this research.</w:t>
+        <w:t xml:space="preserve">The authors would like to thank Paula A. Braun for her </w:t>
+      </w:r>
+      <w:r>
+        <w:t>contribution to this research.</w:t>
       </w:r>
     </w:p>
     <w:p>
@@ -3148,7 +3160,7 @@
       <w:r>
         <w:rPr>
           <w:noProof/>
-          <w:lang w:eastAsia="zh-CN"/>
+          <w:lang w:eastAsia="zh-TW"/>
         </w:rPr>
         <mc:AlternateContent>
           <mc:Choice Requires="wps">
@@ -3220,7 +3232,7 @@
                             </w:r>
                             <w:r>
                               <w:rPr>
-                                <w:lang w:eastAsia="zh-CN"/>
+                                <w:lang w:eastAsia="zh-TW"/>
                               </w:rPr>
                               <w:drawing>
                                 <wp:inline distT="0" distB="0" distL="0" distR="0" wp14:anchorId="54AA254F" wp14:editId="1E662836">
@@ -3240,7 +3252,7 @@
                                           </pic:cNvPicPr>
                                         </pic:nvPicPr>
                                         <pic:blipFill>
-                                          <a:blip r:embed="rId11">
+                                          <a:blip r:embed="rId14">
                                             <a:extLst>
                                               <a:ext uri="{28A0092B-C50C-407E-A947-70E740481C1C}">
                                                 <a14:useLocalDpi xmlns:a14="http://schemas.microsoft.com/office/drawing/2010/main" val="0"/>
@@ -3332,7 +3344,7 @@
                                     </pic:cNvPicPr>
                                   </pic:nvPicPr>
                                   <pic:blipFill>
-                                    <a:blip r:embed="rId11">
+                                    <a:blip r:embed="rId15">
                                       <a:extLst>
                                         <a:ext uri="{28A0092B-C50C-407E-A947-70E740481C1C}">
                                           <a14:useLocalDpi xmlns:a14="http://schemas.microsoft.com/office/drawing/2010/main" val="0"/>
@@ -3716,12 +3728,7 @@
       </w:r>
       <w:r>
         <w:tab/>
-        <w:t xml:space="preserve">J. Dean and S. Ghemawat, "MapReduce: simplified data </w:t>
-      </w:r>
-      <w:bookmarkStart w:id="2" w:name="_GoBack"/>
-      <w:bookmarkEnd w:id="2"/>
-      <w:r>
-        <w:t xml:space="preserve">processing on large clusters," </w:t>
+        <w:t xml:space="preserve">J. Dean and S. Ghemawat, "MapReduce: simplified data processing on large clusters," </w:t>
       </w:r>
       <w:r>
         <w:rPr>
@@ -3848,7 +3855,7 @@
       </w:r>
     </w:p>
     <w:sectPr>
-      <w:headerReference w:type="default" r:id="rId12"/>
+      <w:headerReference w:type="default" r:id="rId16"/>
       <w:pgSz w:w="12240" w:h="15840" w:code="1"/>
       <w:pgMar w:top="1080" w:right="1080" w:bottom="1080" w:left="1080" w:header="432" w:footer="432" w:gutter="0"/>
       <w:cols w:num="2" w:space="288"/>
@@ -3892,33 +3899,20 @@
   <w:footnote w:id="1">
     <w:p>
       <w:pPr>
-        <w:pStyle w:val="a4"/>
-      </w:pPr>
-      <w:r>
-        <w:t>*</w:t>
-      </w:r>
-      <w:r>
-        <w:t>This work was supported by the grants</w:t>
-      </w:r>
-      <w:r>
-        <w:t xml:space="preserve"> from the Centers for Disease Prevention and Control (CDC)</w:t>
-      </w:r>
-      <w:r>
-        <w:t xml:space="preserve"> </w:t>
-      </w:r>
-      <w:r>
-        <w:t>and the National Institutes of Health (NIH)</w:t>
-      </w:r>
-      <w:r>
-        <w:t>. The content is solely the responsibility of the authors and does not necessarily represent the official views of the National Institutes of Health</w:t>
-      </w:r>
-      <w:r>
-        <w:t>.</w:t>
+        <w:pStyle w:val="FootnoteText"/>
+      </w:pPr>
+      <w:r>
+        <w:t>*This work was supported in part by grants from the US Department of Health and Human Services (HHS) Centers for Disease Control and Prevention (CDC) HHSD2002015F62550B, National Science Foundation Award NSF1651, and Microsoft Research and Hewlett Packard. This article does not reflect the official policy or opinions of the CDC, NSF, or the US Department of HHS and does not constitute an endorsement of the individuals or their programs.</w:t>
       </w:r>
     </w:p>
     <w:p>
       <w:pPr>
-        <w:pStyle w:val="a4"/>
+        <w:pStyle w:val="FootnoteText"/>
+      </w:pPr>
+    </w:p>
+    <w:p>
+      <w:pPr>
+        <w:pStyle w:val="FootnoteText"/>
       </w:pPr>
       <w:r>
         <w:t xml:space="preserve">H. R. Hassanzadeh is with the Department of Computational Science and Engineering, Georgia Institute of Technology, Atlanta, GA 30332 USA. (email: </w:t>
@@ -3926,7 +3920,7 @@
       <w:hyperlink r:id="rId1" w:history="1">
         <w:r>
           <w:rPr>
-            <w:rStyle w:val="a8"/>
+            <w:rStyle w:val="Hyperlink"/>
           </w:rPr>
           <w:t>hassanzadeh@gatech.edu</w:t>
         </w:r>
@@ -3937,7 +3931,7 @@
     </w:p>
     <w:p>
       <w:pPr>
-        <w:pStyle w:val="a4"/>
+        <w:pStyle w:val="FootnoteText"/>
       </w:pPr>
       <w:r>
         <w:t>Y. Sha is with the Department of Biology</w:t>
@@ -3951,7 +3945,7 @@
       <w:hyperlink r:id="rId2" w:history="1">
         <w:r>
           <w:rPr>
-            <w:rStyle w:val="a8"/>
+            <w:rStyle w:val="Hyperlink"/>
           </w:rPr>
           <w:t>ysha8@gatech.edu</w:t>
         </w:r>
@@ -3962,7 +3956,7 @@
     </w:p>
     <w:p>
       <w:pPr>
-        <w:pStyle w:val="a4"/>
+        <w:pStyle w:val="FootnoteText"/>
       </w:pPr>
       <w:r>
         <w:t xml:space="preserve">M. D. Wang is with the Department of Biomedical Engineering, Georgia Institute of Technology and Emory University and the School of Electrical and Computer Engineering, Georgia Institute of Technology, Atlanta, GA 30332 USA (corresponding author, phone: 404-385-2954; e-mail: </w:t>
@@ -3970,7 +3964,7 @@
       <w:hyperlink r:id="rId3" w:history="1">
         <w:r>
           <w:rPr>
-            <w:rStyle w:val="a8"/>
+            <w:rStyle w:val="Hyperlink"/>
           </w:rPr>
           <w:t>maywang@bme.gatech.edu</w:t>
         </w:r>
@@ -4007,7 +4001,7 @@
     <w:lvl w:ilvl="0">
       <w:start w:val="1"/>
       <w:numFmt w:val="upperRoman"/>
-      <w:pStyle w:val="1"/>
+      <w:pStyle w:val="Heading1"/>
       <w:lvlText w:val="%1."/>
       <w:legacy w:legacy="1" w:legacySpace="144" w:legacyIndent="144"/>
       <w:lvlJc w:val="left"/>
@@ -4060,7 +4054,7 @@
     <w:lvl w:ilvl="1">
       <w:start w:val="1"/>
       <w:numFmt w:val="upperLetter"/>
-      <w:pStyle w:val="2"/>
+      <w:pStyle w:val="Heading2"/>
       <w:lvlText w:val="%2."/>
       <w:legacy w:legacy="1" w:legacySpace="144" w:legacyIndent="144"/>
       <w:lvlJc w:val="left"/>
@@ -4068,7 +4062,7 @@
     <w:lvl w:ilvl="2">
       <w:start w:val="1"/>
       <w:numFmt w:val="decimal"/>
-      <w:pStyle w:val="3"/>
+      <w:pStyle w:val="Heading3"/>
       <w:lvlText w:val="%3)"/>
       <w:legacy w:legacy="1" w:legacySpace="144" w:legacyIndent="144"/>
       <w:lvlJc w:val="left"/>
@@ -4076,7 +4070,7 @@
     <w:lvl w:ilvl="3">
       <w:start w:val="1"/>
       <w:numFmt w:val="lowerLetter"/>
-      <w:pStyle w:val="4"/>
+      <w:pStyle w:val="Heading4"/>
       <w:lvlText w:val="%4)"/>
       <w:legacy w:legacy="1" w:legacySpace="0" w:legacyIndent="720"/>
       <w:lvlJc w:val="left"/>
@@ -4087,7 +4081,7 @@
     <w:lvl w:ilvl="4">
       <w:start w:val="1"/>
       <w:numFmt w:val="decimal"/>
-      <w:pStyle w:val="5"/>
+      <w:pStyle w:val="Heading5"/>
       <w:lvlText w:val="(%5)"/>
       <w:legacy w:legacy="1" w:legacySpace="0" w:legacyIndent="720"/>
       <w:lvlJc w:val="left"/>
@@ -4098,7 +4092,7 @@
     <w:lvl w:ilvl="5">
       <w:start w:val="1"/>
       <w:numFmt w:val="lowerLetter"/>
-      <w:pStyle w:val="6"/>
+      <w:pStyle w:val="Heading6"/>
       <w:lvlText w:val="(%6)"/>
       <w:legacy w:legacy="1" w:legacySpace="0" w:legacyIndent="720"/>
       <w:lvlJc w:val="left"/>
@@ -4109,7 +4103,7 @@
     <w:lvl w:ilvl="6">
       <w:start w:val="1"/>
       <w:numFmt w:val="lowerRoman"/>
-      <w:pStyle w:val="7"/>
+      <w:pStyle w:val="Heading7"/>
       <w:lvlText w:val="(%7)"/>
       <w:legacy w:legacy="1" w:legacySpace="0" w:legacyIndent="720"/>
       <w:lvlJc w:val="left"/>
@@ -4120,7 +4114,7 @@
     <w:lvl w:ilvl="7">
       <w:start w:val="1"/>
       <w:numFmt w:val="lowerLetter"/>
-      <w:pStyle w:val="8"/>
+      <w:pStyle w:val="Heading8"/>
       <w:lvlText w:val="(%8)"/>
       <w:legacy w:legacy="1" w:legacySpace="0" w:legacyIndent="720"/>
       <w:lvlJc w:val="left"/>
@@ -4131,7 +4125,7 @@
     <w:lvl w:ilvl="8">
       <w:start w:val="1"/>
       <w:numFmt w:val="lowerRoman"/>
-      <w:pStyle w:val="9"/>
+      <w:pStyle w:val="Heading9"/>
       <w:lvlText w:val="(%9)"/>
       <w:legacy w:legacy="1" w:legacySpace="0" w:legacyIndent="720"/>
       <w:lvlJc w:val="left"/>
@@ -5532,7 +5526,7 @@
     <w:lsdException w:name="Smart Hyperlink" w:semiHidden="1" w:uiPriority="99" w:unhideWhenUsed="1"/>
     <w:lsdException w:name="Hashtag" w:semiHidden="1" w:uiPriority="99" w:unhideWhenUsed="1"/>
   </w:latentStyles>
-  <w:style w:type="paragraph" w:default="1" w:styleId="a">
+  <w:style w:type="paragraph" w:default="1" w:styleId="Normal">
     <w:name w:val="Normal"/>
     <w:qFormat/>
     <w:pPr>
@@ -5540,10 +5534,10 @@
       <w:autoSpaceDN w:val="0"/>
     </w:pPr>
   </w:style>
-  <w:style w:type="paragraph" w:styleId="1">
+  <w:style w:type="paragraph" w:styleId="Heading1">
     <w:name w:val="heading 1"/>
-    <w:basedOn w:val="a"/>
-    <w:next w:val="a"/>
+    <w:basedOn w:val="Normal"/>
+    <w:next w:val="Normal"/>
     <w:qFormat/>
     <w:pPr>
       <w:keepNext/>
@@ -5559,10 +5553,10 @@
       <w:kern w:val="28"/>
     </w:rPr>
   </w:style>
-  <w:style w:type="paragraph" w:styleId="2">
+  <w:style w:type="paragraph" w:styleId="Heading2">
     <w:name w:val="heading 2"/>
-    <w:basedOn w:val="a"/>
-    <w:next w:val="a"/>
+    <w:basedOn w:val="Normal"/>
+    <w:next w:val="Normal"/>
     <w:qFormat/>
     <w:pPr>
       <w:keepNext/>
@@ -5579,10 +5573,10 @@
       <w:iCs/>
     </w:rPr>
   </w:style>
-  <w:style w:type="paragraph" w:styleId="3">
+  <w:style w:type="paragraph" w:styleId="Heading3">
     <w:name w:val="heading 3"/>
-    <w:basedOn w:val="a"/>
-    <w:next w:val="a"/>
+    <w:basedOn w:val="Normal"/>
+    <w:next w:val="Normal"/>
     <w:qFormat/>
     <w:pPr>
       <w:keepNext/>
@@ -5598,10 +5592,10 @@
       <w:iCs/>
     </w:rPr>
   </w:style>
-  <w:style w:type="paragraph" w:styleId="4">
+  <w:style w:type="paragraph" w:styleId="Heading4">
     <w:name w:val="heading 4"/>
-    <w:basedOn w:val="a"/>
-    <w:next w:val="a"/>
+    <w:basedOn w:val="Normal"/>
+    <w:next w:val="Normal"/>
     <w:qFormat/>
     <w:pPr>
       <w:keepNext/>
@@ -5619,10 +5613,10 @@
       <w:szCs w:val="18"/>
     </w:rPr>
   </w:style>
-  <w:style w:type="paragraph" w:styleId="5">
+  <w:style w:type="paragraph" w:styleId="Heading5">
     <w:name w:val="heading 5"/>
-    <w:basedOn w:val="a"/>
-    <w:next w:val="a"/>
+    <w:basedOn w:val="Normal"/>
+    <w:next w:val="Normal"/>
     <w:qFormat/>
     <w:pPr>
       <w:numPr>
@@ -5637,10 +5631,10 @@
       <w:szCs w:val="18"/>
     </w:rPr>
   </w:style>
-  <w:style w:type="paragraph" w:styleId="6">
+  <w:style w:type="paragraph" w:styleId="Heading6">
     <w:name w:val="heading 6"/>
-    <w:basedOn w:val="a"/>
-    <w:next w:val="a"/>
+    <w:basedOn w:val="Normal"/>
+    <w:next w:val="Normal"/>
     <w:qFormat/>
     <w:pPr>
       <w:numPr>
@@ -5657,10 +5651,10 @@
       <w:szCs w:val="16"/>
     </w:rPr>
   </w:style>
-  <w:style w:type="paragraph" w:styleId="7">
+  <w:style w:type="paragraph" w:styleId="Heading7">
     <w:name w:val="heading 7"/>
-    <w:basedOn w:val="a"/>
-    <w:next w:val="a"/>
+    <w:basedOn w:val="Normal"/>
+    <w:next w:val="Normal"/>
     <w:qFormat/>
     <w:pPr>
       <w:numPr>
@@ -5675,10 +5669,10 @@
       <w:szCs w:val="16"/>
     </w:rPr>
   </w:style>
-  <w:style w:type="paragraph" w:styleId="8">
+  <w:style w:type="paragraph" w:styleId="Heading8">
     <w:name w:val="heading 8"/>
-    <w:basedOn w:val="a"/>
-    <w:next w:val="a"/>
+    <w:basedOn w:val="Normal"/>
+    <w:next w:val="Normal"/>
     <w:qFormat/>
     <w:pPr>
       <w:numPr>
@@ -5695,10 +5689,10 @@
       <w:szCs w:val="16"/>
     </w:rPr>
   </w:style>
-  <w:style w:type="paragraph" w:styleId="9">
+  <w:style w:type="paragraph" w:styleId="Heading9">
     <w:name w:val="heading 9"/>
-    <w:basedOn w:val="a"/>
-    <w:next w:val="a"/>
+    <w:basedOn w:val="Normal"/>
+    <w:next w:val="Normal"/>
     <w:qFormat/>
     <w:pPr>
       <w:numPr>
@@ -5713,12 +5707,13 @@
       <w:szCs w:val="16"/>
     </w:rPr>
   </w:style>
-  <w:style w:type="character" w:default="1" w:styleId="a0">
+  <w:style w:type="character" w:default="1" w:styleId="DefaultParagraphFont">
     <w:name w:val="Default Paragraph Font"/>
     <w:uiPriority w:val="1"/>
+    <w:semiHidden/>
     <w:unhideWhenUsed/>
   </w:style>
-  <w:style w:type="table" w:default="1" w:styleId="a1">
+  <w:style w:type="table" w:default="1" w:styleId="TableNormal">
     <w:name w:val="Normal Table"/>
     <w:uiPriority w:val="99"/>
     <w:semiHidden/>
@@ -5733,7 +5728,7 @@
       </w:tblCellMar>
     </w:tblPr>
   </w:style>
-  <w:style w:type="numbering" w:default="1" w:styleId="a2">
+  <w:style w:type="numbering" w:default="1" w:styleId="NoList">
     <w:name w:val="No List"/>
     <w:uiPriority w:val="99"/>
     <w:semiHidden/>
@@ -5741,8 +5736,8 @@
   </w:style>
   <w:style w:type="paragraph" w:customStyle="1" w:styleId="Abstract">
     <w:name w:val="Abstract"/>
-    <w:basedOn w:val="a"/>
-    <w:next w:val="a"/>
+    <w:basedOn w:val="Normal"/>
+    <w:next w:val="Normal"/>
     <w:pPr>
       <w:spacing w:before="20"/>
       <w:ind w:firstLine="202"/>
@@ -5757,8 +5752,8 @@
   </w:style>
   <w:style w:type="paragraph" w:customStyle="1" w:styleId="Authors">
     <w:name w:val="Authors"/>
-    <w:basedOn w:val="a"/>
-    <w:next w:val="a"/>
+    <w:basedOn w:val="Normal"/>
+    <w:next w:val="Normal"/>
     <w:pPr>
       <w:framePr w:w="9072" w:hSpace="187" w:vSpace="187" w:wrap="notBeside" w:vAnchor="text" w:hAnchor="page" w:xAlign="center" w:y="1"/>
       <w:spacing w:after="320"/>
@@ -5779,10 +5774,10 @@
       <w:szCs w:val="22"/>
     </w:rPr>
   </w:style>
-  <w:style w:type="paragraph" w:styleId="a3">
+  <w:style w:type="paragraph" w:styleId="Title">
     <w:name w:val="Title"/>
-    <w:basedOn w:val="a"/>
-    <w:next w:val="a"/>
+    <w:basedOn w:val="Normal"/>
+    <w:next w:val="Normal"/>
     <w:qFormat/>
     <w:pPr>
       <w:framePr w:w="9360" w:hSpace="187" w:vSpace="187" w:wrap="notBeside" w:vAnchor="text" w:hAnchor="page" w:xAlign="center" w:y="1" w:anchorLock="1"/>
@@ -5796,9 +5791,9 @@
       <w:szCs w:val="48"/>
     </w:rPr>
   </w:style>
-  <w:style w:type="paragraph" w:styleId="a4">
+  <w:style w:type="paragraph" w:styleId="FootnoteText">
     <w:name w:val="footnote text"/>
-    <w:basedOn w:val="a"/>
+    <w:basedOn w:val="Normal"/>
     <w:semiHidden/>
     <w:pPr>
       <w:ind w:firstLine="202"/>
@@ -5811,7 +5806,7 @@
   </w:style>
   <w:style w:type="paragraph" w:customStyle="1" w:styleId="References">
     <w:name w:val="References"/>
-    <w:basedOn w:val="a"/>
+    <w:basedOn w:val="Normal"/>
     <w:pPr>
       <w:numPr>
         <w:numId w:val="12"/>
@@ -5825,8 +5820,8 @@
   </w:style>
   <w:style w:type="paragraph" w:customStyle="1" w:styleId="IndexTerms">
     <w:name w:val="IndexTerms"/>
-    <w:basedOn w:val="a"/>
-    <w:next w:val="a"/>
+    <w:basedOn w:val="Normal"/>
+    <w:next w:val="Normal"/>
     <w:pPr>
       <w:ind w:firstLine="202"/>
       <w:jc w:val="both"/>
@@ -5838,16 +5833,16 @@
       <w:szCs w:val="18"/>
     </w:rPr>
   </w:style>
-  <w:style w:type="character" w:styleId="a5">
+  <w:style w:type="character" w:styleId="FootnoteReference">
     <w:name w:val="footnote reference"/>
     <w:semiHidden/>
     <w:rPr>
       <w:vertAlign w:val="superscript"/>
     </w:rPr>
   </w:style>
-  <w:style w:type="paragraph" w:styleId="a6">
+  <w:style w:type="paragraph" w:styleId="Footer">
     <w:name w:val="footer"/>
-    <w:basedOn w:val="a"/>
+    <w:basedOn w:val="Normal"/>
     <w:pPr>
       <w:tabs>
         <w:tab w:val="center" w:pos="4320"/>
@@ -5857,7 +5852,7 @@
   </w:style>
   <w:style w:type="paragraph" w:customStyle="1" w:styleId="Text">
     <w:name w:val="Text"/>
-    <w:basedOn w:val="a"/>
+    <w:basedOn w:val="Normal"/>
     <w:link w:val="TextChar"/>
     <w:pPr>
       <w:widowControl w:val="0"/>
@@ -5868,7 +5863,7 @@
   </w:style>
   <w:style w:type="paragraph" w:customStyle="1" w:styleId="FigureCaption0">
     <w:name w:val="Figure Caption"/>
-    <w:basedOn w:val="a"/>
+    <w:basedOn w:val="Normal"/>
     <w:pPr>
       <w:jc w:val="both"/>
     </w:pPr>
@@ -5879,7 +5874,7 @@
   </w:style>
   <w:style w:type="paragraph" w:customStyle="1" w:styleId="TableTitle">
     <w:name w:val="Table Title"/>
-    <w:basedOn w:val="a"/>
+    <w:basedOn w:val="Normal"/>
     <w:pPr>
       <w:jc w:val="center"/>
     </w:pPr>
@@ -5891,16 +5886,16 @@
   </w:style>
   <w:style w:type="paragraph" w:customStyle="1" w:styleId="ReferenceHead">
     <w:name w:val="Reference Head"/>
-    <w:basedOn w:val="1"/>
+    <w:basedOn w:val="Heading1"/>
     <w:pPr>
       <w:numPr>
         <w:numId w:val="0"/>
       </w:numPr>
     </w:pPr>
   </w:style>
-  <w:style w:type="paragraph" w:styleId="a7">
+  <w:style w:type="paragraph" w:styleId="Header">
     <w:name w:val="header"/>
-    <w:basedOn w:val="a"/>
+    <w:basedOn w:val="Normal"/>
     <w:pPr>
       <w:tabs>
         <w:tab w:val="center" w:pos="4320"/>
@@ -5910,8 +5905,8 @@
   </w:style>
   <w:style w:type="paragraph" w:customStyle="1" w:styleId="Equation">
     <w:name w:val="Equation"/>
-    <w:basedOn w:val="a"/>
-    <w:next w:val="a"/>
+    <w:basedOn w:val="Normal"/>
+    <w:next w:val="Normal"/>
     <w:pPr>
       <w:widowControl w:val="0"/>
       <w:tabs>
@@ -5921,23 +5916,23 @@
       <w:jc w:val="both"/>
     </w:pPr>
   </w:style>
-  <w:style w:type="character" w:styleId="a8">
+  <w:style w:type="character" w:styleId="Hyperlink">
     <w:name w:val="Hyperlink"/>
     <w:rPr>
       <w:color w:val="0000FF"/>
       <w:u w:val="single"/>
     </w:rPr>
   </w:style>
-  <w:style w:type="character" w:styleId="a9">
+  <w:style w:type="character" w:styleId="FollowedHyperlink">
     <w:name w:val="FollowedHyperlink"/>
     <w:rPr>
       <w:color w:val="800080"/>
       <w:u w:val="single"/>
     </w:rPr>
   </w:style>
-  <w:style w:type="paragraph" w:styleId="aa">
+  <w:style w:type="paragraph" w:styleId="BodyTextIndent">
     <w:name w:val="Body Text Indent"/>
-    <w:basedOn w:val="a"/>
+    <w:basedOn w:val="Normal"/>
     <w:pPr>
       <w:ind w:left="630" w:hanging="630"/>
     </w:pPr>
@@ -5947,7 +5942,7 @@
   </w:style>
   <w:style w:type="paragraph" w:customStyle="1" w:styleId="DefaultParagraphFont1">
     <w:name w:val="Default Paragraph Font1"/>
-    <w:next w:val="a"/>
+    <w:next w:val="Normal"/>
     <w:pPr>
       <w:overflowPunct w:val="0"/>
       <w:autoSpaceDE w:val="0"/>
@@ -5956,7 +5951,7 @@
       <w:textAlignment w:val="baseline"/>
     </w:pPr>
     <w:rPr>
-      <w:rFonts w:ascii="Times" w:eastAsia="PMingLiU" w:hAnsi="Times"/>
+      <w:rFonts w:ascii="Times" w:eastAsia="新細明體" w:hAnsi="Times"/>
       <w:lang w:eastAsia="zh-TW"/>
     </w:rPr>
   </w:style>
@@ -6000,7 +5995,7 @@
   </w:style>
   <w:style w:type="paragraph" w:customStyle="1" w:styleId="footnote">
     <w:name w:val="footnote"/>
-    <w:basedOn w:val="a4"/>
+    <w:basedOn w:val="FootnoteText"/>
     <w:pPr>
       <w:overflowPunct w:val="0"/>
       <w:adjustRightInd w:val="0"/>
@@ -6009,14 +6004,14 @@
       <w:textAlignment w:val="baseline"/>
     </w:pPr>
     <w:rPr>
-      <w:rFonts w:ascii="Times" w:eastAsia="PMingLiU" w:hAnsi="Times"/>
+      <w:rFonts w:ascii="Times" w:eastAsia="新細明體" w:hAnsi="Times"/>
       <w:szCs w:val="20"/>
       <w:lang w:val="en-AU" w:eastAsia="zh-TW"/>
     </w:rPr>
   </w:style>
   <w:style w:type="paragraph" w:customStyle="1" w:styleId="subsection-title">
     <w:name w:val="subsection-title"/>
-    <w:basedOn w:val="2"/>
+    <w:basedOn w:val="Heading2"/>
     <w:pPr>
       <w:numPr>
         <w:ilvl w:val="0"/>
@@ -6029,17 +6024,17 @@
       <w:textAlignment w:val="baseline"/>
     </w:pPr>
     <w:rPr>
-      <w:rFonts w:ascii="Times" w:eastAsia="PMingLiU" w:hAnsi="Times"/>
+      <w:rFonts w:ascii="Times" w:eastAsia="新細明體" w:hAnsi="Times"/>
       <w:b/>
       <w:bCs/>
       <w:szCs w:val="24"/>
       <w:lang w:eastAsia="zh-TW"/>
     </w:rPr>
   </w:style>
-  <w:style w:type="paragraph" w:styleId="ab">
+  <w:style w:type="paragraph" w:styleId="BodyText">
     <w:name w:val="Body Text"/>
-    <w:basedOn w:val="a"/>
-    <w:link w:val="ac"/>
+    <w:basedOn w:val="Normal"/>
+    <w:link w:val="BodyTextChar"/>
     <w:rsid w:val="00B32A40"/>
     <w:pPr>
       <w:autoSpaceDE/>
@@ -6053,9 +6048,9 @@
       <w:spacing w:val="-1"/>
     </w:rPr>
   </w:style>
-  <w:style w:type="character" w:customStyle="1" w:styleId="ac">
-    <w:name w:val="正文文本 字符"/>
-    <w:link w:val="ab"/>
+  <w:style w:type="character" w:customStyle="1" w:styleId="BodyTextChar">
+    <w:name w:val="Body Text Char"/>
+    <w:link w:val="BodyText"/>
     <w:rsid w:val="00B32A40"/>
     <w:rPr>
       <w:rFonts w:eastAsia="SimSun"/>
@@ -6064,7 +6059,7 @@
   </w:style>
   <w:style w:type="paragraph" w:customStyle="1" w:styleId="bulletlist">
     <w:name w:val="bullet list"/>
-    <w:basedOn w:val="ab"/>
+    <w:basedOn w:val="BodyText"/>
     <w:rsid w:val="00B32A40"/>
     <w:pPr>
       <w:numPr>
@@ -6104,7 +6099,7 @@
   </w:style>
   <w:style w:type="paragraph" w:customStyle="1" w:styleId="equation0">
     <w:name w:val="equation"/>
-    <w:basedOn w:val="a"/>
+    <w:basedOn w:val="Normal"/>
     <w:rsid w:val="007A28F1"/>
     <w:pPr>
       <w:tabs>
@@ -6139,7 +6134,7 @@
   </w:style>
   <w:style w:type="paragraph" w:customStyle="1" w:styleId="tablecolhead">
     <w:name w:val="table col head"/>
-    <w:basedOn w:val="a"/>
+    <w:basedOn w:val="Normal"/>
     <w:rsid w:val="007A28F1"/>
     <w:pPr>
       <w:autoSpaceDE/>
@@ -6208,7 +6203,7 @@
   </w:style>
   <w:style w:type="paragraph" w:customStyle="1" w:styleId="EndNoteBibliographyTitle">
     <w:name w:val="EndNote Bibliography Title"/>
-    <w:basedOn w:val="a"/>
+    <w:basedOn w:val="Normal"/>
     <w:link w:val="EndNoteBibliographyTitleChar"/>
     <w:rsid w:val="00DE7DE9"/>
     <w:pPr>
@@ -6221,7 +6216,7 @@
   </w:style>
   <w:style w:type="character" w:customStyle="1" w:styleId="TextChar">
     <w:name w:val="Text Char"/>
-    <w:basedOn w:val="a0"/>
+    <w:basedOn w:val="DefaultParagraphFont"/>
     <w:link w:val="Text"/>
     <w:rsid w:val="00DE7DE9"/>
   </w:style>
@@ -6237,7 +6232,7 @@
   </w:style>
   <w:style w:type="paragraph" w:customStyle="1" w:styleId="EndNoteBibliography">
     <w:name w:val="EndNote Bibliography"/>
-    <w:basedOn w:val="a"/>
+    <w:basedOn w:val="Normal"/>
     <w:link w:val="EndNoteBibliographyChar"/>
     <w:rsid w:val="00DE7DE9"/>
     <w:pPr>
@@ -6258,9 +6253,9 @@
       <w:sz w:val="16"/>
     </w:rPr>
   </w:style>
-  <w:style w:type="table" w:styleId="ad">
+  <w:style w:type="table" w:styleId="TableGrid">
     <w:name w:val="Table Grid"/>
-    <w:basedOn w:val="a1"/>
+    <w:basedOn w:val="TableNormal"/>
     <w:rsid w:val="00A54191"/>
     <w:tblPr>
       <w:tblBorders>
@@ -6273,10 +6268,10 @@
       </w:tblBorders>
     </w:tblPr>
   </w:style>
-  <w:style w:type="paragraph" w:styleId="ae">
+  <w:style w:type="paragraph" w:styleId="Caption">
     <w:name w:val="caption"/>
-    <w:basedOn w:val="a"/>
-    <w:next w:val="a"/>
+    <w:basedOn w:val="Normal"/>
+    <w:next w:val="Normal"/>
     <w:unhideWhenUsed/>
     <w:qFormat/>
     <w:rsid w:val="004B00EA"/>
@@ -6291,10 +6286,10 @@
       <w:szCs w:val="18"/>
     </w:rPr>
   </w:style>
-  <w:style w:type="paragraph" w:styleId="af">
+  <w:style w:type="paragraph" w:styleId="BalloonText">
     <w:name w:val="Balloon Text"/>
-    <w:basedOn w:val="a"/>
-    <w:link w:val="af0"/>
+    <w:basedOn w:val="Normal"/>
+    <w:link w:val="BalloonTextChar"/>
     <w:semiHidden/>
     <w:unhideWhenUsed/>
     <w:rsid w:val="0024063A"/>
@@ -6304,10 +6299,10 @@
       <w:szCs w:val="18"/>
     </w:rPr>
   </w:style>
-  <w:style w:type="character" w:customStyle="1" w:styleId="af0">
-    <w:name w:val="批注框文本 字符"/>
-    <w:basedOn w:val="a0"/>
-    <w:link w:val="af"/>
+  <w:style w:type="character" w:customStyle="1" w:styleId="BalloonTextChar">
+    <w:name w:val="Balloon Text Char"/>
+    <w:basedOn w:val="DefaultParagraphFont"/>
+    <w:link w:val="BalloonText"/>
     <w:semiHidden/>
     <w:rsid w:val="0024063A"/>
     <w:rPr>
@@ -6316,9 +6311,9 @@
       <w:szCs w:val="18"/>
     </w:rPr>
   </w:style>
-  <w:style w:type="character" w:styleId="af1">
+  <w:style w:type="character" w:styleId="CommentReference">
     <w:name w:val="annotation reference"/>
-    <w:basedOn w:val="a0"/>
+    <w:basedOn w:val="DefaultParagraphFont"/>
     <w:semiHidden/>
     <w:unhideWhenUsed/>
     <w:rsid w:val="00B70DD8"/>
@@ -6327,26 +6322,26 @@
       <w:szCs w:val="16"/>
     </w:rPr>
   </w:style>
-  <w:style w:type="paragraph" w:styleId="af2">
+  <w:style w:type="paragraph" w:styleId="CommentText">
     <w:name w:val="annotation text"/>
-    <w:basedOn w:val="a"/>
-    <w:link w:val="af3"/>
+    <w:basedOn w:val="Normal"/>
+    <w:link w:val="CommentTextChar"/>
     <w:semiHidden/>
     <w:unhideWhenUsed/>
     <w:rsid w:val="00B70DD8"/>
   </w:style>
-  <w:style w:type="character" w:customStyle="1" w:styleId="af3">
-    <w:name w:val="批注文字 字符"/>
-    <w:basedOn w:val="a0"/>
-    <w:link w:val="af2"/>
+  <w:style w:type="character" w:customStyle="1" w:styleId="CommentTextChar">
+    <w:name w:val="Comment Text Char"/>
+    <w:basedOn w:val="DefaultParagraphFont"/>
+    <w:link w:val="CommentText"/>
     <w:semiHidden/>
     <w:rsid w:val="00B70DD8"/>
   </w:style>
-  <w:style w:type="paragraph" w:styleId="af4">
+  <w:style w:type="paragraph" w:styleId="CommentSubject">
     <w:name w:val="annotation subject"/>
-    <w:basedOn w:val="af2"/>
-    <w:next w:val="af2"/>
-    <w:link w:val="af5"/>
+    <w:basedOn w:val="CommentText"/>
+    <w:next w:val="CommentText"/>
+    <w:link w:val="CommentSubjectChar"/>
     <w:semiHidden/>
     <w:unhideWhenUsed/>
     <w:rsid w:val="00B70DD8"/>
@@ -6355,10 +6350,10 @@
       <w:bCs/>
     </w:rPr>
   </w:style>
-  <w:style w:type="character" w:customStyle="1" w:styleId="af5">
-    <w:name w:val="批注主题 字符"/>
-    <w:basedOn w:val="af3"/>
-    <w:link w:val="af4"/>
+  <w:style w:type="character" w:customStyle="1" w:styleId="CommentSubjectChar">
+    <w:name w:val="Comment Subject Char"/>
+    <w:basedOn w:val="CommentTextChar"/>
+    <w:link w:val="CommentSubject"/>
     <w:semiHidden/>
     <w:rsid w:val="00B70DD8"/>
     <w:rPr>
@@ -6659,7 +6654,7 @@
 </file>
 
 <file path=customXml/itemProps1.xml><?xml version="1.0" encoding="utf-8"?>
-<ds:datastoreItem xmlns:ds="http://schemas.openxmlformats.org/officeDocument/2006/customXml" ds:itemID="{42CA1E22-1D90-46DB-9F90-D6D7FE6512A2}">
+<ds:datastoreItem xmlns:ds="http://schemas.openxmlformats.org/officeDocument/2006/customXml" ds:itemID="{EBEB8E6D-F212-4923-8D57-8A99B18290CA}">
   <ds:schemaRefs>
     <ds:schemaRef ds:uri="http://schemas.openxmlformats.org/officeDocument/2006/bibliography"/>
   </ds:schemaRefs>

</xml_diff>